<commit_message>
Ajout de pied de page et en-tete
</commit_message>
<xml_diff>
--- a/page_signature.docx
+++ b/page_signature.docx
@@ -2,44 +2,6 @@
 <file path=word/document.xml><?xml version="1.0" encoding="utf-8"?>
 <w:document xmlns:wpc="http://schemas.microsoft.com/office/word/2010/wordprocessingCanvas" xmlns:mo="http://schemas.microsoft.com/office/mac/office/2008/main" xmlns:mc="http://schemas.openxmlformats.org/markup-compatibility/2006" xmlns:mv="urn:schemas-microsoft-com:mac:vml" xmlns:o="urn:schemas-microsoft-com:office:office" xmlns:r="http://schemas.openxmlformats.org/officeDocument/2006/relationships" xmlns:m="http://schemas.openxmlformats.org/officeDocument/2006/math" xmlns:v="urn:schemas-microsoft-com:vml" xmlns:wp14="http://schemas.microsoft.com/office/word/2010/wordprocessingDrawing" xmlns:wp="http://schemas.openxmlformats.org/drawingml/2006/wordprocessingDrawing" xmlns:w10="urn:schemas-microsoft-com:office:word" xmlns:w="http://schemas.openxmlformats.org/wordprocessingml/2006/main" xmlns:w14="http://schemas.microsoft.com/office/word/2010/wordml" xmlns:wpg="http://schemas.microsoft.com/office/word/2010/wordprocessingGroup" xmlns:wpi="http://schemas.microsoft.com/office/word/2010/wordprocessingInk" xmlns:wne="http://schemas.microsoft.com/office/word/2006/wordml" xmlns:wps="http://schemas.microsoft.com/office/word/2010/wordprocessingShape" mc:Ignorable="w14 wp14">
   <w:body>
-    <w:p>
-      <w:r>
-        <w:drawing>
-          <wp:inline xmlns:a="http://schemas.openxmlformats.org/drawingml/2006/main" xmlns:pic="http://schemas.openxmlformats.org/drawingml/2006/picture">
-            <wp:extent cx="1046328" cy="801789"/>
-            <wp:docPr id="1" name="Picture 1"/>
-            <wp:cNvGraphicFramePr>
-              <a:graphicFrameLocks noChangeAspect="1"/>
-            </wp:cNvGraphicFramePr>
-            <a:graphic>
-              <a:graphicData uri="http://schemas.openxmlformats.org/drawingml/2006/picture">
-                <pic:pic>
-                  <pic:nvPicPr>
-                    <pic:cNvPr id="0" name="imageGauche.png"/>
-                    <pic:cNvPicPr/>
-                  </pic:nvPicPr>
-                  <pic:blipFill>
-                    <a:blip r:embed="rId9"/>
-                    <a:stretch>
-                      <a:fillRect/>
-                    </a:stretch>
-                  </pic:blipFill>
-                  <pic:spPr>
-                    <a:xfrm>
-                      <a:off x="0" y="0"/>
-                      <a:ext cx="1046328" cy="801789"/>
-                    </a:xfrm>
-                    <a:prstGeom prst="rect"/>
-                  </pic:spPr>
-                </pic:pic>
-              </a:graphicData>
-            </a:graphic>
-          </wp:inline>
-        </w:drawing>
-        <w:t xml:space="preserve">                                                                                                                                     </w:t>
-        <w:t>ACRONYME</w:t>
-      </w:r>
-    </w:p>
     <w:p>
       <w:pPr>
         <w:jc w:val="center"/>
@@ -214,6 +176,8 @@
       </w:tr>
     </w:tbl>
     <w:sectPr>
+      <w:headerReference w:type="default" r:id="rId9"/>
+      <w:footerReference w:type="default" r:id="rId10"/>
       <w:pgSz w:w="12240" w:h="15840"/>
       <w:pgMar w:top="283" w:right="1134" w:bottom="1134" w:left="1134" w:header="720" w:footer="720" w:gutter="0"/>
       <w:cols w:space="720"/>
@@ -221,6 +185,71 @@
     </w:sectPr>
   </w:body>
 </w:document>
+</file>
+
+<file path=word/footer1.xml><?xml version="1.0" encoding="utf-8"?>
+<w:ftr xmlns:m="http://schemas.openxmlformats.org/officeDocument/2006/math" xmlns:mc="http://schemas.openxmlformats.org/markup-compatibility/2006" xmlns:mo="http://schemas.microsoft.com/office/mac/office/2008/main" xmlns:mv="urn:schemas-microsoft-com:mac:vml" xmlns:o="urn:schemas-microsoft-com:office:office" xmlns:r="http://schemas.openxmlformats.org/officeDocument/2006/relationships" xmlns:v="urn:schemas-microsoft-com:vml" xmlns:w10="urn:schemas-microsoft-com:office:word" xmlns:w14="http://schemas.microsoft.com/office/word/2010/wordml" xmlns:w="http://schemas.openxmlformats.org/wordprocessingml/2006/main" xmlns:wne="http://schemas.microsoft.com/office/word/2006/wordml" xmlns:wp14="http://schemas.microsoft.com/office/word/2010/wordprocessingDrawing" xmlns:wp="http://schemas.openxmlformats.org/drawingml/2006/wordprocessingDrawing" xmlns:wpc="http://schemas.microsoft.com/office/word/2010/wordprocessingCanvas" xmlns:wpg="http://schemas.microsoft.com/office/word/2010/wordprocessingGroup" xmlns:wpi="http://schemas.microsoft.com/office/word/2010/wordprocessingInk" xmlns:wps="http://schemas.microsoft.com/office/word/2010/wordprocessingShape" mc:Ignorable="w14 wp14">
+  <w:p>
+    <w:pPr>
+      <w:pStyle w:val="Footer"/>
+    </w:pPr>
+    <w:r>
+      <w:rPr>
+        <w:rFonts w:ascii="Times New Roman" w:hAnsi="Times New Roman"/>
+        <w:sz w:val="22"/>
+      </w:rPr>
+      <w:t>Version n°X du XX/XX/201X</w:t>
+      <w:tab/>
+      <w:t xml:space="preserve">                               CONFIDENTIEL                                                Page 3 sur 14</w:t>
+    </w:r>
+  </w:p>
+</w:ftr>
+</file>
+
+<file path=word/header1.xml><?xml version="1.0" encoding="utf-8"?>
+<w:hdr xmlns:m="http://schemas.openxmlformats.org/officeDocument/2006/math" xmlns:mc="http://schemas.openxmlformats.org/markup-compatibility/2006" xmlns:mo="http://schemas.microsoft.com/office/mac/office/2008/main" xmlns:mv="urn:schemas-microsoft-com:mac:vml" xmlns:o="urn:schemas-microsoft-com:office:office" xmlns:r="http://schemas.openxmlformats.org/officeDocument/2006/relationships" xmlns:v="urn:schemas-microsoft-com:vml" xmlns:w10="urn:schemas-microsoft-com:office:word" xmlns:w14="http://schemas.microsoft.com/office/word/2010/wordml" xmlns:w="http://schemas.openxmlformats.org/wordprocessingml/2006/main" xmlns:wne="http://schemas.microsoft.com/office/word/2006/wordml" xmlns:wp14="http://schemas.microsoft.com/office/word/2010/wordprocessingDrawing" xmlns:wp="http://schemas.openxmlformats.org/drawingml/2006/wordprocessingDrawing" xmlns:wpc="http://schemas.microsoft.com/office/word/2010/wordprocessingCanvas" xmlns:wpg="http://schemas.microsoft.com/office/word/2010/wordprocessingGroup" xmlns:wpi="http://schemas.microsoft.com/office/word/2010/wordprocessingInk" xmlns:wps="http://schemas.microsoft.com/office/word/2010/wordprocessingShape" mc:Ignorable="w14 wp14">
+  <w:p>
+    <w:pPr>
+      <w:pStyle w:val="Header"/>
+    </w:pPr>
+    <w:r>
+      <w:drawing>
+        <wp:inline xmlns:a="http://schemas.openxmlformats.org/drawingml/2006/main" xmlns:pic="http://schemas.openxmlformats.org/drawingml/2006/picture">
+          <wp:extent cx="1046328" cy="801789"/>
+          <wp:docPr id="1" name="Picture 1"/>
+          <wp:cNvGraphicFramePr>
+            <a:graphicFrameLocks noChangeAspect="1"/>
+          </wp:cNvGraphicFramePr>
+          <a:graphic>
+            <a:graphicData uri="http://schemas.openxmlformats.org/drawingml/2006/picture">
+              <pic:pic>
+                <pic:nvPicPr>
+                  <pic:cNvPr id="0" name="imageGauche.png"/>
+                  <pic:cNvPicPr/>
+                </pic:nvPicPr>
+                <pic:blipFill>
+                  <a:blip r:embed="rId1"/>
+                  <a:stretch>
+                    <a:fillRect/>
+                  </a:stretch>
+                </pic:blipFill>
+                <pic:spPr>
+                  <a:xfrm>
+                    <a:off x="0" y="0"/>
+                    <a:ext cx="1046328" cy="801789"/>
+                  </a:xfrm>
+                  <a:prstGeom prst="rect"/>
+                </pic:spPr>
+              </pic:pic>
+            </a:graphicData>
+          </a:graphic>
+        </wp:inline>
+      </w:drawing>
+      <w:t xml:space="preserve">                                                                                                                                     </w:t>
+      <w:t>ACRONYME</w:t>
+    </w:r>
+  </w:p>
+</w:hdr>
 </file>
 
 <file path=word/numbering.xml><?xml version="1.0" encoding="utf-8"?>
@@ -586,6 +615,50 @@
     <w:name w:val="Normal"/>
     <w:qFormat/>
     <w:rsid w:val="00FC693F"/>
+  </w:style>
+  <w:style w:type="paragraph" w:styleId="Header">
+    <w:name w:val="header"/>
+    <w:basedOn w:val="Normal"/>
+    <w:link w:val="HeaderChar"/>
+    <w:uiPriority w:val="99"/>
+    <w:unhideWhenUsed/>
+    <w:rsid w:val="00E618BF"/>
+    <w:pPr>
+      <w:tabs>
+        <w:tab w:val="center" w:pos="4680"/>
+        <w:tab w:val="right" w:pos="9360"/>
+      </w:tabs>
+      <w:spacing w:after="0" w:line="240" w:lineRule="auto"/>
+    </w:pPr>
+  </w:style>
+  <w:style w:type="character" w:customStyle="1" w:styleId="HeaderChar">
+    <w:name w:val="Header Char"/>
+    <w:basedOn w:val="DefaultParagraphFont"/>
+    <w:link w:val="Header"/>
+    <w:uiPriority w:val="99"/>
+    <w:rsid w:val="00E618BF"/>
+  </w:style>
+  <w:style w:type="paragraph" w:styleId="Footer">
+    <w:name w:val="footer"/>
+    <w:basedOn w:val="Normal"/>
+    <w:link w:val="FooterChar"/>
+    <w:uiPriority w:val="99"/>
+    <w:unhideWhenUsed/>
+    <w:rsid w:val="00E618BF"/>
+    <w:pPr>
+      <w:tabs>
+        <w:tab w:val="center" w:pos="4680"/>
+        <w:tab w:val="right" w:pos="9360"/>
+      </w:tabs>
+      <w:spacing w:after="0" w:line="240" w:lineRule="auto"/>
+    </w:pPr>
+  </w:style>
+  <w:style w:type="character" w:customStyle="1" w:styleId="FooterChar">
+    <w:name w:val="Footer Char"/>
+    <w:basedOn w:val="DefaultParagraphFont"/>
+    <w:link w:val="Footer"/>
+    <w:uiPriority w:val="99"/>
+    <w:rsid w:val="00E618BF"/>
   </w:style>
   <w:style w:type="paragraph" w:styleId="Heading1">
     <w:name w:val="heading 1"/>

</xml_diff>